<commit_message>
changed some gis stuff
</commit_message>
<xml_diff>
--- a/gis/sw_tutorial21_19.docx
+++ b/gis/sw_tutorial21_19.docx
@@ -1,6 +1,6 @@
 
 <file path=word/document.xml><?xml version="1.0" encoding="utf-8"?>
-<w:document xmlns:wpc="http://schemas.microsoft.com/office/word/2010/wordprocessingCanvas" xmlns:cx="http://schemas.microsoft.com/office/drawing/2014/chartex" xmlns:cx1="http://schemas.microsoft.com/office/drawing/2015/9/8/chartex" xmlns:mc="http://schemas.openxmlformats.org/markup-compatibility/2006" xmlns:o="urn:schemas-microsoft-com:office:office" xmlns:r="http://schemas.openxmlformats.org/officeDocument/2006/relationships" xmlns:m="http://schemas.openxmlformats.org/officeDocument/2006/math" xmlns:v="urn:schemas-microsoft-com:vml" xmlns:wp14="http://schemas.microsoft.com/office/word/2010/wordprocessingDrawing" xmlns:wp="http://schemas.openxmlformats.org/drawingml/2006/wordprocessingDrawing" xmlns:w10="urn:schemas-microsoft-com:office:word" xmlns:w="http://schemas.openxmlformats.org/wordprocessingml/2006/main" xmlns:w14="http://schemas.microsoft.com/office/word/2010/wordml" xmlns:w15="http://schemas.microsoft.com/office/word/2012/wordml" xmlns:w16se="http://schemas.microsoft.com/office/word/2015/wordml/symex" xmlns:wpg="http://schemas.microsoft.com/office/word/2010/wordprocessingGroup" xmlns:wpi="http://schemas.microsoft.com/office/word/2010/wordprocessingInk" xmlns:wne="http://schemas.microsoft.com/office/word/2006/wordml" xmlns:wps="http://schemas.microsoft.com/office/word/2010/wordprocessingShape" mc:Ignorable="w14 w15 w16se wp14">
+<w:document xmlns:wpc="http://schemas.microsoft.com/office/word/2010/wordprocessingCanvas" xmlns:cx="http://schemas.microsoft.com/office/drawing/2014/chartex" xmlns:cx1="http://schemas.microsoft.com/office/drawing/2015/9/8/chartex" xmlns:cx2="http://schemas.microsoft.com/office/drawing/2015/10/21/chartex" xmlns:cx3="http://schemas.microsoft.com/office/drawing/2016/5/9/chartex" xmlns:cx4="http://schemas.microsoft.com/office/drawing/2016/5/10/chartex" xmlns:cx5="http://schemas.microsoft.com/office/drawing/2016/5/11/chartex" xmlns:cx6="http://schemas.microsoft.com/office/drawing/2016/5/12/chartex" xmlns:cx7="http://schemas.microsoft.com/office/drawing/2016/5/13/chartex" xmlns:cx8="http://schemas.microsoft.com/office/drawing/2016/5/14/chartex" xmlns:mc="http://schemas.openxmlformats.org/markup-compatibility/2006" xmlns:aink="http://schemas.microsoft.com/office/drawing/2016/ink" xmlns:am3d="http://schemas.microsoft.com/office/drawing/2017/model3d" xmlns:o="urn:schemas-microsoft-com:office:office" xmlns:r="http://schemas.openxmlformats.org/officeDocument/2006/relationships" xmlns:m="http://schemas.openxmlformats.org/officeDocument/2006/math" xmlns:v="urn:schemas-microsoft-com:vml" xmlns:wp14="http://schemas.microsoft.com/office/word/2010/wordprocessingDrawing" xmlns:wp="http://schemas.openxmlformats.org/drawingml/2006/wordprocessingDrawing" xmlns:w10="urn:schemas-microsoft-com:office:word" xmlns:w="http://schemas.openxmlformats.org/wordprocessingml/2006/main" xmlns:w14="http://schemas.microsoft.com/office/word/2010/wordml" xmlns:w15="http://schemas.microsoft.com/office/word/2012/wordml" xmlns:w16cid="http://schemas.microsoft.com/office/word/2016/wordml/cid" xmlns:w16se="http://schemas.microsoft.com/office/word/2015/wordml/symex" xmlns:wpg="http://schemas.microsoft.com/office/word/2010/wordprocessingGroup" xmlns:wpi="http://schemas.microsoft.com/office/word/2010/wordprocessingInk" xmlns:wne="http://schemas.microsoft.com/office/word/2006/wordml" xmlns:wps="http://schemas.microsoft.com/office/word/2010/wordprocessingShape" mc:Ignorable="w14 w15 w16se w16cid wp14">
   <w:body>
     <w:p>
       <w:pPr>
@@ -27,7 +27,12 @@
         <w:t>2</w:t>
       </w:r>
       <w:r>
-        <w:t xml:space="preserve">1 – </w:t>
+        <w:t>1</w:t>
+      </w:r>
+      <w:bookmarkStart w:id="0" w:name="_GoBack"/>
+      <w:bookmarkEnd w:id="0"/>
+      <w:r>
+        <w:t xml:space="preserve"> – </w:t>
       </w:r>
       <w:proofErr w:type="spellStart"/>
       <w:r>
@@ -94,97 +99,49 @@
           <w:i/>
           <w:color w:val="808080" w:themeColor="background1" w:themeShade="80"/>
         </w:rPr>
-        <w:t>(</w:t>
-      </w:r>
-      <w:proofErr w:type="gramStart"/>
+        <w:t xml:space="preserve">(if you wish to </w:t>
+      </w:r>
       <w:r>
         <w:rPr>
           <w:i/>
           <w:color w:val="808080" w:themeColor="background1" w:themeShade="80"/>
         </w:rPr>
-        <w:t>if</w:t>
-      </w:r>
-      <w:proofErr w:type="gramEnd"/>
+        <w:t xml:space="preserve">perform this </w:t>
+      </w:r>
       <w:r>
         <w:rPr>
           <w:i/>
           <w:color w:val="808080" w:themeColor="background1" w:themeShade="80"/>
         </w:rPr>
-        <w:t xml:space="preserve"> you wish to </w:t>
+        <w:t>work on your laptop</w:t>
       </w:r>
       <w:r>
         <w:rPr>
           <w:i/>
           <w:color w:val="808080" w:themeColor="background1" w:themeShade="80"/>
         </w:rPr>
-        <w:t xml:space="preserve">perform this </w:t>
+        <w:t xml:space="preserve">/PC you </w:t>
       </w:r>
       <w:r>
         <w:rPr>
           <w:i/>
           <w:color w:val="808080" w:themeColor="background1" w:themeShade="80"/>
         </w:rPr>
-        <w:t>work on your laptop</w:t>
+        <w:t>will</w:t>
       </w:r>
       <w:r>
         <w:rPr>
           <w:i/>
           <w:color w:val="808080" w:themeColor="background1" w:themeShade="80"/>
         </w:rPr>
-        <w:t xml:space="preserve">/PC you </w:t>
+        <w:t xml:space="preserve"> have to </w:t>
       </w:r>
       <w:r>
         <w:rPr>
           <w:i/>
           <w:color w:val="808080" w:themeColor="background1" w:themeShade="80"/>
         </w:rPr>
-        <w:t>will</w:t>
-      </w:r>
-      <w:r>
-        <w:rPr>
-          <w:i/>
-          <w:color w:val="808080" w:themeColor="background1" w:themeShade="80"/>
-        </w:rPr>
-        <w:t xml:space="preserve"> have to </w:t>
-      </w:r>
-      <w:r>
-        <w:rPr>
-          <w:i/>
-          <w:color w:val="808080" w:themeColor="background1" w:themeShade="80"/>
-        </w:rPr>
-        <w:t xml:space="preserve">download and install </w:t>
-      </w:r>
-      <w:proofErr w:type="spellStart"/>
-      <w:r>
-        <w:rPr>
-          <w:i/>
-          <w:color w:val="808080" w:themeColor="background1" w:themeShade="80"/>
-        </w:rPr>
-        <w:t>Postgres</w:t>
-      </w:r>
-      <w:proofErr w:type="spellEnd"/>
-      <w:r>
-        <w:rPr>
-          <w:i/>
-          <w:color w:val="808080" w:themeColor="background1" w:themeShade="80"/>
-        </w:rPr>
-        <w:t>/</w:t>
-      </w:r>
-      <w:proofErr w:type="spellStart"/>
-      <w:r>
-        <w:rPr>
-          <w:i/>
-          <w:color w:val="808080" w:themeColor="background1" w:themeShade="80"/>
-        </w:rPr>
-        <w:t>PostGIS</w:t>
-      </w:r>
-      <w:proofErr w:type="spellEnd"/>
-      <w:r>
-        <w:rPr>
-          <w:i/>
-          <w:color w:val="808080" w:themeColor="background1" w:themeShade="80"/>
-        </w:rPr>
-        <w:t xml:space="preserve"> from the </w:t>
+        <w:t xml:space="preserve">download and install Postgres/PostGIS from the </w:t>
       </w:r>
       <w:proofErr w:type="spellStart"/>
       <w:r>
@@ -249,15 +206,7 @@
         <w:t>Create a c</w:t>
       </w:r>
       <w:r>
-        <w:t xml:space="preserve">onnection to the </w:t>
-      </w:r>
-      <w:proofErr w:type="spellStart"/>
-      <w:r>
-        <w:t>PostGIS</w:t>
-      </w:r>
-      <w:proofErr w:type="spellEnd"/>
-      <w:r>
-        <w:t xml:space="preserve"> server </w:t>
+        <w:t xml:space="preserve">onnection to the PostGIS server </w:t>
       </w:r>
       <w:r>
         <w:t xml:space="preserve">(hostname </w:t>
@@ -389,11 +338,7 @@
         <w:ind w:left="1080"/>
       </w:pPr>
       <w:r>
-        <w:t xml:space="preserve">You can also access any data held in </w:t>
-      </w:r>
-      <w:proofErr w:type="gramStart"/>
-      <w:r>
-        <w:t xml:space="preserve">the </w:t>
+        <w:t xml:space="preserve">You can also access any data held in the </w:t>
       </w:r>
       <w:proofErr w:type="spellStart"/>
       <w:r>
@@ -404,11 +349,7 @@
       </w:r>
       <w:proofErr w:type="spellEnd"/>
       <w:r>
-        <w:t xml:space="preserve"> database that is public</w:t>
-      </w:r>
-      <w:proofErr w:type="gramEnd"/>
-      <w:r>
-        <w:t xml:space="preserve"> readable</w:t>
+        <w:t xml:space="preserve"> database that is public readable</w:t>
       </w:r>
     </w:p>
     <w:p>
@@ -427,21 +368,7 @@
         <w:rPr>
           <w:u w:val="single"/>
         </w:rPr>
-        <w:t xml:space="preserve">Create a WMS Layer using data held in a </w:t>
-      </w:r>
-      <w:proofErr w:type="spellStart"/>
-      <w:r>
-        <w:rPr>
-          <w:u w:val="single"/>
-        </w:rPr>
-        <w:t>PostGIS</w:t>
-      </w:r>
-      <w:proofErr w:type="spellEnd"/>
-      <w:r>
-        <w:rPr>
-          <w:u w:val="single"/>
-        </w:rPr>
-        <w:t xml:space="preserve"> table</w:t>
+        <w:t>Create a WMS Layer using data held in a PostGIS table</w:t>
       </w:r>
     </w:p>
     <w:p>
@@ -492,13 +419,7 @@
         <w:rPr>
           <w:i/>
         </w:rPr>
-        <w:t>sX</w:t>
-      </w:r>
-      <w:r>
-        <w:rPr>
-          <w:i/>
-        </w:rPr>
-        <w:t>X</w:t>
+        <w:t>sXX</w:t>
       </w:r>
       <w:proofErr w:type="spellEnd"/>
       <w:r>
@@ -519,47 +440,7 @@
         </w:numPr>
       </w:pPr>
       <w:r>
-        <w:t>Create a new Store in your Workspace</w:t>
-      </w:r>
-      <w:r>
-        <w:t>. T</w:t>
-      </w:r>
-      <w:r>
-        <w:t xml:space="preserve">his time specify </w:t>
-      </w:r>
-      <w:r>
-        <w:t>that it will be a</w:t>
-      </w:r>
-      <w:r>
-        <w:t xml:space="preserve"> </w:t>
-      </w:r>
-      <w:proofErr w:type="spellStart"/>
-      <w:r>
-        <w:t>PostGIS</w:t>
-      </w:r>
-      <w:proofErr w:type="spellEnd"/>
-      <w:r>
-        <w:t xml:space="preserve"> </w:t>
-      </w:r>
-      <w:r>
-        <w:t xml:space="preserve">Database </w:t>
-      </w:r>
-      <w:r>
-        <w:t>store</w:t>
-      </w:r>
-      <w:r>
-        <w:t xml:space="preserve"> rather than a </w:t>
-      </w:r>
-      <w:proofErr w:type="spellStart"/>
-      <w:r>
-        <w:t>Shapefile</w:t>
-      </w:r>
-      <w:proofErr w:type="spellEnd"/>
-      <w:r>
-        <w:t xml:space="preserve"> store (see below)</w:t>
-      </w:r>
-      <w:r>
-        <w:t xml:space="preserve">. </w:t>
+        <w:t xml:space="preserve">Create a new Store in your Workspace. This time specify that it will be a PostGIS Database store rather than a Shapefile store (see below). </w:t>
       </w:r>
     </w:p>
     <w:p>
@@ -573,7 +454,7 @@
           <w:lang w:eastAsia="en-GB"/>
         </w:rPr>
         <w:drawing>
-          <wp:inline distT="0" distB="0" distL="0" distR="0" wp14:anchorId="78CB173A" wp14:editId="7B59A429">
+          <wp:inline distT="0" distB="0" distL="0" distR="0" wp14:anchorId="13A4ADB9" wp14:editId="2FA94FCD">
             <wp:extent cx="1602173" cy="759854"/>
             <wp:effectExtent l="0" t="0" r="0" b="0"/>
             <wp:docPr id="3" name="Picture 3"/>
@@ -615,164 +496,88 @@
         <w:ind w:left="1080"/>
       </w:pPr>
       <w:r>
-        <w:t xml:space="preserve">Now </w:t>
-      </w:r>
-      <w:r>
-        <w:t xml:space="preserve">enter the </w:t>
+        <w:t xml:space="preserve">Now enter the PostGIS connection/account details as before to set it up correctly. The Name and Description can be whatever you like. The host is </w:t>
       </w:r>
       <w:proofErr w:type="spellStart"/>
       <w:r>
-        <w:t>PostGIS</w:t>
+        <w:rPr>
+          <w:b/>
+        </w:rPr>
+        <w:t>ces-gis</w:t>
       </w:r>
       <w:proofErr w:type="spellEnd"/>
       <w:r>
-        <w:t xml:space="preserve"> connection</w:t>
-      </w:r>
-      <w:r>
-        <w:t>/</w:t>
-      </w:r>
-      <w:r>
-        <w:t>account details as before to set it up correctly.</w:t>
-      </w:r>
-      <w:r>
-        <w:t xml:space="preserve"> The Name and Description can be whatever you like. The host is </w:t>
+        <w:rPr>
+          <w:b/>
+        </w:rPr>
+        <w:t xml:space="preserve"> </w:t>
+      </w:r>
+      <w:r>
+        <w:t>(</w:t>
+      </w:r>
+      <w:r>
+        <w:rPr>
+          <w:color w:val="808080" w:themeColor="background1" w:themeShade="80"/>
+        </w:rPr>
+        <w:t xml:space="preserve">or localhost if you wish to connect </w:t>
+      </w:r>
+      <w:r>
+        <w:rPr>
+          <w:color w:val="808080" w:themeColor="background1" w:themeShade="80"/>
+        </w:rPr>
+        <w:t xml:space="preserve">up </w:t>
+      </w:r>
+      <w:r>
+        <w:rPr>
+          <w:color w:val="808080" w:themeColor="background1" w:themeShade="80"/>
+        </w:rPr>
+        <w:t>to a local PostGIS database</w:t>
+      </w:r>
+      <w:r>
+        <w:t xml:space="preserve">), the database is </w:t>
       </w:r>
       <w:proofErr w:type="spellStart"/>
       <w:r>
         <w:rPr>
           <w:b/>
         </w:rPr>
-        <w:t>ces-gis</w:t>
+        <w:t>usw_teaching</w:t>
       </w:r>
       <w:proofErr w:type="spellEnd"/>
       <w:r>
+        <w:t xml:space="preserve">, the schema is whatever you want to select ( </w:t>
+      </w:r>
+      <w:r>
         <w:rPr>
           <w:b/>
         </w:rPr>
-        <w:t xml:space="preserve"> </w:t>
-      </w:r>
-      <w:r>
-        <w:t>(</w:t>
-      </w:r>
-      <w:r>
-        <w:rPr>
-          <w:color w:val="808080" w:themeColor="background1" w:themeShade="80"/>
-        </w:rPr>
-        <w:t xml:space="preserve">or localhost if you wish to connect </w:t>
-      </w:r>
-      <w:r>
-        <w:rPr>
-          <w:color w:val="808080" w:themeColor="background1" w:themeShade="80"/>
-        </w:rPr>
-        <w:t xml:space="preserve">up </w:t>
-      </w:r>
-      <w:r>
-        <w:rPr>
-          <w:color w:val="808080" w:themeColor="background1" w:themeShade="80"/>
-        </w:rPr>
-        <w:t xml:space="preserve">to a local </w:t>
+        <w:t xml:space="preserve">environ </w:t>
+      </w:r>
+      <w:r>
+        <w:t>for example), and the username and password are those needed to connect to the PostGIS server.</w:t>
+      </w:r>
+    </w:p>
+    <w:p>
+      <w:pPr>
+        <w:pStyle w:val="ListParagraph"/>
+        <w:ind w:left="1080"/>
+      </w:pPr>
+    </w:p>
+    <w:p>
+      <w:pPr>
+        <w:pStyle w:val="ListParagraph"/>
+        <w:ind w:left="1080"/>
+      </w:pPr>
+      <w:r>
+        <w:t xml:space="preserve">One of the many advantages of using PostGIS as the data source for </w:t>
       </w:r>
       <w:proofErr w:type="spellStart"/>
       <w:r>
-        <w:rPr>
-          <w:color w:val="808080" w:themeColor="background1" w:themeShade="80"/>
-        </w:rPr>
-        <w:t>PostGIS</w:t>
+        <w:t>GeoServer</w:t>
       </w:r>
       <w:proofErr w:type="spellEnd"/>
       <w:r>
-        <w:rPr>
-          <w:color w:val="808080" w:themeColor="background1" w:themeShade="80"/>
-        </w:rPr>
-        <w:t xml:space="preserve"> database</w:t>
-      </w:r>
-      <w:r>
-        <w:t xml:space="preserve">), the database is </w:t>
-      </w:r>
-      <w:proofErr w:type="spellStart"/>
-      <w:r>
-        <w:rPr>
-          <w:b/>
-        </w:rPr>
-        <w:t>usw_teaching</w:t>
-      </w:r>
-      <w:proofErr w:type="spellEnd"/>
-      <w:r>
-        <w:t xml:space="preserve">, the schema is whatever you want to select </w:t>
-      </w:r>
-      <w:proofErr w:type="gramStart"/>
-      <w:r>
-        <w:t xml:space="preserve">( </w:t>
-      </w:r>
-      <w:r>
-        <w:rPr>
-          <w:b/>
-        </w:rPr>
-        <w:t>environ</w:t>
-      </w:r>
-      <w:proofErr w:type="gramEnd"/>
-      <w:r>
-        <w:rPr>
-          <w:b/>
-        </w:rPr>
-        <w:t xml:space="preserve"> </w:t>
-      </w:r>
-      <w:r>
-        <w:t xml:space="preserve">for example), and the username and password are those needed to connect to the </w:t>
-      </w:r>
-      <w:proofErr w:type="spellStart"/>
-      <w:r>
-        <w:t>PostGIS</w:t>
-      </w:r>
-      <w:proofErr w:type="spellEnd"/>
-      <w:r>
-        <w:t xml:space="preserve"> server.</w:t>
-      </w:r>
-    </w:p>
-    <w:p>
-      <w:pPr>
-        <w:pStyle w:val="ListParagraph"/>
-        <w:ind w:left="1080"/>
-      </w:pPr>
-    </w:p>
-    <w:p>
-      <w:pPr>
-        <w:pStyle w:val="ListParagraph"/>
-        <w:ind w:left="1080"/>
-      </w:pPr>
-      <w:r>
-        <w:t xml:space="preserve">One of the many advantages of using </w:t>
-      </w:r>
-      <w:proofErr w:type="spellStart"/>
-      <w:r>
-        <w:t>PostGIS</w:t>
-      </w:r>
-      <w:proofErr w:type="spellEnd"/>
-      <w:r>
-        <w:t xml:space="preserve"> as the data source for </w:t>
-      </w:r>
-      <w:proofErr w:type="spellStart"/>
-      <w:r>
-        <w:t>GeoServer</w:t>
-      </w:r>
-      <w:proofErr w:type="spellEnd"/>
-      <w:r>
-        <w:t xml:space="preserve"> is th</w:t>
-      </w:r>
-      <w:r>
-        <w:t>at the S</w:t>
-      </w:r>
-      <w:r>
-        <w:t>tore “see</w:t>
-      </w:r>
-      <w:r>
-        <w:t>s</w:t>
-      </w:r>
-      <w:r>
-        <w:t xml:space="preserve">” all available spatial data tables in </w:t>
-      </w:r>
-      <w:r>
-        <w:t>the selected schema, e.g.</w:t>
+        <w:t xml:space="preserve"> is that the Store “sees” all available spatial data tables in the selected schema, e.g.</w:t>
       </w:r>
     </w:p>
     <w:p>
@@ -792,7 +597,7 @@
           <w:lang w:eastAsia="en-GB"/>
         </w:rPr>
         <w:drawing>
-          <wp:inline distT="0" distB="0" distL="0" distR="0" wp14:anchorId="34888603" wp14:editId="6FD233AF">
+          <wp:inline distT="0" distB="0" distL="0" distR="0" wp14:anchorId="0D672ACA" wp14:editId="49E14D84">
             <wp:extent cx="4668591" cy="527066"/>
             <wp:effectExtent l="0" t="0" r="0" b="0"/>
             <wp:docPr id="4" name="Picture 4"/>
@@ -852,46 +657,7 @@
         <w:ind w:left="1080"/>
       </w:pPr>
       <w:r>
-        <w:t xml:space="preserve">-fix that was previously described for </w:t>
-      </w:r>
-      <w:proofErr w:type="spellStart"/>
-      <w:r>
-        <w:t>Shapefiles</w:t>
-      </w:r>
-      <w:proofErr w:type="spellEnd"/>
-      <w:r>
-        <w:t>. Then c</w:t>
-      </w:r>
-      <w:r>
-        <w:t xml:space="preserve">lick the Layers link and proceed to create and publish a WMS Layer based on the recently added </w:t>
-      </w:r>
-      <w:proofErr w:type="spellStart"/>
-      <w:r>
-        <w:t>PostGIS</w:t>
-      </w:r>
-      <w:proofErr w:type="spellEnd"/>
-      <w:r>
-        <w:t xml:space="preserve"> Store. </w:t>
-      </w:r>
-      <w:r>
-        <w:t>Just f</w:t>
-      </w:r>
-      <w:r>
-        <w:t xml:space="preserve">ollow the same procedure and workflow as </w:t>
-      </w:r>
-      <w:r>
-        <w:t xml:space="preserve">for </w:t>
-      </w:r>
-      <w:r>
-        <w:t xml:space="preserve">a </w:t>
-      </w:r>
-      <w:proofErr w:type="spellStart"/>
-      <w:r>
-        <w:t>Shapefile</w:t>
-      </w:r>
-      <w:proofErr w:type="spellEnd"/>
-      <w:r>
-        <w:t xml:space="preserve"> source. Remember to click on </w:t>
+        <w:t xml:space="preserve">-fix that was previously described for Shapefiles. Then click the Layers link and proceed to create and publish a WMS Layer based on the recently added PostGIS Store. Just follow the same procedure and workflow as for a Shapefile source. Remember to click on </w:t>
       </w:r>
       <w:r>
         <w:rPr>
@@ -927,10 +693,7 @@
         </w:numPr>
       </w:pPr>
       <w:r>
-        <w:t xml:space="preserve">Test the availability of the new Layer </w:t>
-      </w:r>
-      <w:r>
-        <w:t>as you have done previously.</w:t>
+        <w:t>Test the availability of the new Layer as you have done previously.</w:t>
       </w:r>
     </w:p>
     <w:p>
@@ -957,76 +720,44 @@
       </w:r>
       <w:proofErr w:type="spellEnd"/>
       <w:r>
-        <w:t xml:space="preserve"> to provide a WMS data feed, that is based on a </w:t>
+        <w:t xml:space="preserve"> to provide a WMS data feed, that is based on a PostGIS data Store, in your final website portfolio **</w:t>
+      </w:r>
+    </w:p>
+    <w:p>
+      <w:pPr>
+        <w:rPr>
+          <w:u w:val="single"/>
+        </w:rPr>
+      </w:pPr>
+    </w:p>
+    <w:p>
+      <w:pPr>
+        <w:rPr>
+          <w:b/>
+          <w:bCs/>
+          <w:u w:val="single"/>
+        </w:rPr>
+      </w:pPr>
+      <w:r>
+        <w:rPr>
+          <w:b/>
+          <w:bCs/>
+          <w:u w:val="single"/>
+        </w:rPr>
+        <w:t>Upload your own geospatial data to a PostGIS table</w:t>
+      </w:r>
+    </w:p>
+    <w:p>
+      <w:r>
+        <w:t xml:space="preserve">Some additional data in shapefile, KML, and </w:t>
       </w:r>
       <w:proofErr w:type="spellStart"/>
       <w:r>
-        <w:t>PostGIS</w:t>
+        <w:t>GeoJSON</w:t>
       </w:r>
       <w:proofErr w:type="spellEnd"/>
       <w:r>
-        <w:t xml:space="preserve"> data Store, in your final website portfolio **</w:t>
-      </w:r>
-    </w:p>
-    <w:p>
-      <w:pPr>
-        <w:rPr>
-          <w:u w:val="single"/>
-        </w:rPr>
-      </w:pPr>
-    </w:p>
-    <w:p>
-      <w:pPr>
-        <w:rPr>
-          <w:u w:val="single"/>
-        </w:rPr>
-      </w:pPr>
-      <w:r>
-        <w:rPr>
-          <w:u w:val="single"/>
-        </w:rPr>
-        <w:t xml:space="preserve">Upload your own geospatial data to </w:t>
-      </w:r>
-      <w:r>
-        <w:rPr>
-          <w:u w:val="single"/>
-        </w:rPr>
-        <w:t xml:space="preserve">a </w:t>
-      </w:r>
-      <w:proofErr w:type="spellStart"/>
-      <w:r>
-        <w:rPr>
-          <w:u w:val="single"/>
-        </w:rPr>
-        <w:t>PostGIS</w:t>
-      </w:r>
-      <w:proofErr w:type="spellEnd"/>
-      <w:r>
-        <w:rPr>
-          <w:u w:val="single"/>
-        </w:rPr>
-        <w:t xml:space="preserve"> table</w:t>
-      </w:r>
-    </w:p>
-    <w:p>
-      <w:r>
-        <w:t xml:space="preserve">Some additional data in </w:t>
-      </w:r>
-      <w:proofErr w:type="spellStart"/>
-      <w:r>
-        <w:t>shapefile</w:t>
-      </w:r>
-      <w:proofErr w:type="spellEnd"/>
-      <w:r>
-        <w:t xml:space="preserve">, KML, and GeoJSON formats </w:t>
-      </w:r>
-      <w:proofErr w:type="gramStart"/>
-      <w:r>
-        <w:t>are provided</w:t>
-      </w:r>
-      <w:proofErr w:type="gramEnd"/>
-      <w:r>
-        <w:t xml:space="preserve"> on Blackboard…</w:t>
+        <w:t xml:space="preserve"> formats are provided on Blackboard…</w:t>
       </w:r>
     </w:p>
     <w:p>
@@ -1036,7 +767,7 @@
           <w:lang w:eastAsia="en-GB"/>
         </w:rPr>
         <w:drawing>
-          <wp:inline distT="0" distB="0" distL="0" distR="0" wp14:anchorId="10830BCA" wp14:editId="5341E156">
+          <wp:inline distT="0" distB="0" distL="0" distR="0" wp14:anchorId="63679B64" wp14:editId="18C12E63">
             <wp:extent cx="2369713" cy="706100"/>
             <wp:effectExtent l="0" t="0" r="0" b="0"/>
             <wp:docPr id="5" name="Picture 5"/>
@@ -1101,15 +832,7 @@
       </w:r>
       <w:proofErr w:type="spellEnd"/>
       <w:r>
-        <w:t xml:space="preserve">, but you can upload such datasets into your </w:t>
-      </w:r>
-      <w:proofErr w:type="spellStart"/>
-      <w:r>
-        <w:t>PostGIS</w:t>
-      </w:r>
-      <w:proofErr w:type="spellEnd"/>
-      <w:r>
-        <w:t xml:space="preserve"> database and then set up </w:t>
+        <w:t xml:space="preserve">, but you can upload such datasets into your PostGIS database and then set up </w:t>
       </w:r>
       <w:proofErr w:type="spellStart"/>
       <w:r>
@@ -1153,13 +876,8 @@
       <w:r>
         <w:t xml:space="preserve">your </w:t>
       </w:r>
-      <w:proofErr w:type="spellStart"/>
-      <w:r>
-        <w:t>PostGIS</w:t>
-      </w:r>
-      <w:proofErr w:type="spellEnd"/>
-      <w:r>
-        <w:t xml:space="preserve"> </w:t>
+      <w:r>
+        <w:t xml:space="preserve">PostGIS </w:t>
       </w:r>
       <w:r>
         <w:t xml:space="preserve">database account (the </w:t>
@@ -1210,15 +928,7 @@
       </w:r>
       <w:proofErr w:type="spellEnd"/>
       <w:r>
-        <w:t xml:space="preserve"> and </w:t>
-      </w:r>
-      <w:proofErr w:type="spellStart"/>
-      <w:r>
-        <w:t>shapefile</w:t>
-      </w:r>
-      <w:proofErr w:type="spellEnd"/>
-      <w:r>
-        <w:t xml:space="preserve"> examples into QGIS</w:t>
+        <w:t xml:space="preserve"> and shapefile examples into QGIS</w:t>
       </w:r>
     </w:p>
     <w:p>
@@ -1245,15 +955,7 @@
         <w:t xml:space="preserve">(menu item Database | DB Manager) </w:t>
       </w:r>
       <w:r>
-        <w:t xml:space="preserve">and use the </w:t>
-      </w:r>
-      <w:proofErr w:type="spellStart"/>
-      <w:r>
-        <w:t>PostGIS</w:t>
-      </w:r>
-      <w:proofErr w:type="spellEnd"/>
-      <w:r>
-        <w:t xml:space="preserve"> connection </w:t>
+        <w:t xml:space="preserve">and use the PostGIS connection </w:t>
       </w:r>
       <w:r>
         <w:t xml:space="preserve">you defined </w:t>
@@ -1280,26 +982,10 @@
         <w:t xml:space="preserve">data </w:t>
       </w:r>
       <w:r>
-        <w:t xml:space="preserve">tables in your </w:t>
-      </w:r>
-      <w:proofErr w:type="spellStart"/>
-      <w:r>
-        <w:t>PostGIS</w:t>
-      </w:r>
-      <w:proofErr w:type="spellEnd"/>
-      <w:r>
-        <w:t xml:space="preserve"> database</w:t>
-      </w:r>
-      <w:r>
-        <w:t xml:space="preserve">. Further details are on BB slides and the process </w:t>
-      </w:r>
-      <w:proofErr w:type="gramStart"/>
-      <w:r>
-        <w:t>was demonstrated</w:t>
-      </w:r>
-      <w:proofErr w:type="gramEnd"/>
-      <w:r>
-        <w:t xml:space="preserve"> in the lecture slot.</w:t>
+        <w:t>tables in your PostGIS database</w:t>
+      </w:r>
+      <w:r>
+        <w:t>. Further details are on BB slides and the process was demonstrated in the lecture slot.</w:t>
       </w:r>
     </w:p>
     <w:p>
@@ -1337,21 +1023,13 @@
         <w:t xml:space="preserve">probably prefer </w:t>
       </w:r>
       <w:r>
-        <w:t xml:space="preserve">data held in the spatial database </w:t>
-      </w:r>
-      <w:proofErr w:type="gramStart"/>
-      <w:r>
-        <w:t xml:space="preserve">to </w:t>
+        <w:t xml:space="preserve">data held in the spatial database to </w:t>
       </w:r>
       <w:r>
         <w:t xml:space="preserve">only </w:t>
       </w:r>
       <w:r>
-        <w:t>use</w:t>
-      </w:r>
-      <w:proofErr w:type="gramEnd"/>
-      <w:r>
-        <w:t xml:space="preserve"> </w:t>
+        <w:t xml:space="preserve">use </w:t>
       </w:r>
       <w:r>
         <w:t>OSBG National Grid coordinates</w:t>
@@ -1470,87 +1148,64 @@
       <w:r>
         <w:t xml:space="preserve">new </w:t>
       </w:r>
+      <w:r>
+        <w:t xml:space="preserve">PostGIS </w:t>
+      </w:r>
+      <w:r>
+        <w:t xml:space="preserve">Store in </w:t>
+      </w:r>
+      <w:r>
+        <w:t>your Workspace</w:t>
+      </w:r>
+      <w:r>
+        <w:t xml:space="preserve">, </w:t>
+      </w:r>
+      <w:r>
+        <w:t xml:space="preserve">but </w:t>
+      </w:r>
+      <w:r>
+        <w:t xml:space="preserve">this </w:t>
+      </w:r>
+      <w:r>
+        <w:t xml:space="preserve">time </w:t>
+      </w:r>
+      <w:r>
+        <w:t xml:space="preserve">connect it to your PostGIS database rather than </w:t>
+      </w:r>
       <w:proofErr w:type="spellStart"/>
       <w:r>
-        <w:t>PostGIS</w:t>
+        <w:rPr>
+          <w:b/>
+        </w:rPr>
+        <w:t>usw_teaching</w:t>
       </w:r>
       <w:proofErr w:type="spellEnd"/>
       <w:r>
-        <w:t xml:space="preserve"> </w:t>
-      </w:r>
-      <w:r>
-        <w:t xml:space="preserve">Store in </w:t>
-      </w:r>
-      <w:r>
-        <w:t>your Workspace</w:t>
-      </w:r>
-      <w:r>
-        <w:t xml:space="preserve">, </w:t>
-      </w:r>
-      <w:r>
-        <w:t xml:space="preserve">but </w:t>
-      </w:r>
-      <w:r>
-        <w:t xml:space="preserve">this </w:t>
-      </w:r>
-      <w:r>
-        <w:t xml:space="preserve">time </w:t>
-      </w:r>
-      <w:r>
-        <w:t xml:space="preserve">connect it to your </w:t>
+        <w:t>.</w:t>
+      </w:r>
+    </w:p>
+    <w:p>
+      <w:pPr>
+        <w:pStyle w:val="ListParagraph"/>
+        <w:ind w:left="1080"/>
+      </w:pPr>
+    </w:p>
+    <w:p>
+      <w:pPr>
+        <w:pStyle w:val="ListParagraph"/>
+        <w:ind w:left="1080"/>
+      </w:pPr>
+      <w:r>
+        <w:t xml:space="preserve">The remainder of the process is a repeat of what you have seen before. Set up Layers using the new Store connected to your PostGIS database, and test the maps by developing scripts based on the Leaflet or </w:t>
       </w:r>
       <w:proofErr w:type="spellStart"/>
       <w:r>
-        <w:t>PostGIS</w:t>
+        <w:t>OpenLayers</w:t>
       </w:r>
       <w:proofErr w:type="spellEnd"/>
       <w:r>
-        <w:t xml:space="preserve"> database rather than </w:t>
-      </w:r>
-      <w:proofErr w:type="spellStart"/>
-      <w:r>
-        <w:rPr>
-          <w:b/>
-        </w:rPr>
-        <w:t>usw_teaching</w:t>
-      </w:r>
-      <w:proofErr w:type="spellEnd"/>
-      <w:r>
-        <w:t>.</w:t>
-      </w:r>
-    </w:p>
-    <w:p>
-      <w:pPr>
-        <w:pStyle w:val="ListParagraph"/>
-        <w:ind w:left="1080"/>
-      </w:pPr>
-    </w:p>
-    <w:p>
-      <w:pPr>
-        <w:pStyle w:val="ListParagraph"/>
-        <w:ind w:left="1080"/>
-      </w:pPr>
-      <w:r>
-        <w:t xml:space="preserve">The remainder of the process is a repeat of what you have seen before. Set up Layers using the new Store connected to your </w:t>
-      </w:r>
-      <w:proofErr w:type="spellStart"/>
-      <w:r>
-        <w:t>PostGIS</w:t>
-      </w:r>
-      <w:proofErr w:type="spellEnd"/>
-      <w:r>
-        <w:t xml:space="preserve"> database, and test the maps by developing scripts based on the Leaflet or </w:t>
-      </w:r>
-      <w:proofErr w:type="spellStart"/>
-      <w:r>
-        <w:t>OpenLayers</w:t>
-      </w:r>
-      <w:proofErr w:type="spellEnd"/>
-      <w:r>
         <w:t xml:space="preserve"> APIs.</w:t>
       </w:r>
-      <w:bookmarkStart w:id="0" w:name="_GoBack"/>
-      <w:bookmarkEnd w:id="0"/>
     </w:p>
     <w:p>
       <w:pPr>
@@ -1573,7 +1228,7 @@
 </file>
 
 <file path=word/numbering.xml><?xml version="1.0" encoding="utf-8"?>
-<w:numbering xmlns:wpc="http://schemas.microsoft.com/office/word/2010/wordprocessingCanvas" xmlns:cx="http://schemas.microsoft.com/office/drawing/2014/chartex" xmlns:cx1="http://schemas.microsoft.com/office/drawing/2015/9/8/chartex" xmlns:mc="http://schemas.openxmlformats.org/markup-compatibility/2006" xmlns:o="urn:schemas-microsoft-com:office:office" xmlns:r="http://schemas.openxmlformats.org/officeDocument/2006/relationships" xmlns:m="http://schemas.openxmlformats.org/officeDocument/2006/math" xmlns:v="urn:schemas-microsoft-com:vml" xmlns:wp14="http://schemas.microsoft.com/office/word/2010/wordprocessingDrawing" xmlns:wp="http://schemas.openxmlformats.org/drawingml/2006/wordprocessingDrawing" xmlns:w10="urn:schemas-microsoft-com:office:word" xmlns:w="http://schemas.openxmlformats.org/wordprocessingml/2006/main" xmlns:w14="http://schemas.microsoft.com/office/word/2010/wordml" xmlns:w15="http://schemas.microsoft.com/office/word/2012/wordml" xmlns:w16se="http://schemas.microsoft.com/office/word/2015/wordml/symex" xmlns:wpg="http://schemas.microsoft.com/office/word/2010/wordprocessingGroup" xmlns:wpi="http://schemas.microsoft.com/office/word/2010/wordprocessingInk" xmlns:wne="http://schemas.microsoft.com/office/word/2006/wordml" xmlns:wps="http://schemas.microsoft.com/office/word/2010/wordprocessingShape" mc:Ignorable="w14 w15 w16se wp14">
+<w:numbering xmlns:wpc="http://schemas.microsoft.com/office/word/2010/wordprocessingCanvas" xmlns:cx="http://schemas.microsoft.com/office/drawing/2014/chartex" xmlns:cx1="http://schemas.microsoft.com/office/drawing/2015/9/8/chartex" xmlns:cx2="http://schemas.microsoft.com/office/drawing/2015/10/21/chartex" xmlns:cx3="http://schemas.microsoft.com/office/drawing/2016/5/9/chartex" xmlns:cx4="http://schemas.microsoft.com/office/drawing/2016/5/10/chartex" xmlns:cx5="http://schemas.microsoft.com/office/drawing/2016/5/11/chartex" xmlns:cx6="http://schemas.microsoft.com/office/drawing/2016/5/12/chartex" xmlns:cx7="http://schemas.microsoft.com/office/drawing/2016/5/13/chartex" xmlns:cx8="http://schemas.microsoft.com/office/drawing/2016/5/14/chartex" xmlns:mc="http://schemas.openxmlformats.org/markup-compatibility/2006" xmlns:aink="http://schemas.microsoft.com/office/drawing/2016/ink" xmlns:am3d="http://schemas.microsoft.com/office/drawing/2017/model3d" xmlns:o="urn:schemas-microsoft-com:office:office" xmlns:r="http://schemas.openxmlformats.org/officeDocument/2006/relationships" xmlns:m="http://schemas.openxmlformats.org/officeDocument/2006/math" xmlns:v="urn:schemas-microsoft-com:vml" xmlns:wp14="http://schemas.microsoft.com/office/word/2010/wordprocessingDrawing" xmlns:wp="http://schemas.openxmlformats.org/drawingml/2006/wordprocessingDrawing" xmlns:w10="urn:schemas-microsoft-com:office:word" xmlns:w="http://schemas.openxmlformats.org/wordprocessingml/2006/main" xmlns:w14="http://schemas.microsoft.com/office/word/2010/wordml" xmlns:w15="http://schemas.microsoft.com/office/word/2012/wordml" xmlns:w16cid="http://schemas.microsoft.com/office/word/2016/wordml/cid" xmlns:w16se="http://schemas.microsoft.com/office/word/2015/wordml/symex" xmlns:wpg="http://schemas.microsoft.com/office/word/2010/wordprocessingGroup" xmlns:wpi="http://schemas.microsoft.com/office/word/2010/wordprocessingInk" xmlns:wne="http://schemas.microsoft.com/office/word/2006/wordml" xmlns:wps="http://schemas.microsoft.com/office/word/2010/wordprocessingShape" mc:Ignorable="w14 w15 w16se w16cid wp14">
   <w:abstractNum w:abstractNumId="0" w15:restartNumberingAfterBreak="0">
     <w:nsid w:val="01357DA7"/>
     <w:multiLevelType w:val="hybridMultilevel"/>
@@ -2397,7 +2052,7 @@
 </file>
 
 <file path=word/styles.xml><?xml version="1.0" encoding="utf-8"?>
-<w:styles xmlns:mc="http://schemas.openxmlformats.org/markup-compatibility/2006" xmlns:r="http://schemas.openxmlformats.org/officeDocument/2006/relationships" xmlns:w="http://schemas.openxmlformats.org/wordprocessingml/2006/main" xmlns:w14="http://schemas.microsoft.com/office/word/2010/wordml" xmlns:w15="http://schemas.microsoft.com/office/word/2012/wordml" xmlns:w16se="http://schemas.microsoft.com/office/word/2015/wordml/symex" mc:Ignorable="w14 w15 w16se">
+<w:styles xmlns:mc="http://schemas.openxmlformats.org/markup-compatibility/2006" xmlns:r="http://schemas.openxmlformats.org/officeDocument/2006/relationships" xmlns:w="http://schemas.openxmlformats.org/wordprocessingml/2006/main" xmlns:w14="http://schemas.microsoft.com/office/word/2010/wordml" xmlns:w15="http://schemas.microsoft.com/office/word/2012/wordml" xmlns:w16cid="http://schemas.microsoft.com/office/word/2016/wordml/cid" xmlns:w16se="http://schemas.microsoft.com/office/word/2015/wordml/symex" mc:Ignorable="w14 w15 w16se w16cid">
   <w:docDefaults>
     <w:rPrDefault>
       <w:rPr>
@@ -2413,7 +2068,7 @@
       </w:pPr>
     </w:pPrDefault>
   </w:docDefaults>
-  <w:latentStyles w:defLockedState="0" w:defUIPriority="99" w:defSemiHidden="0" w:defUnhideWhenUsed="0" w:defQFormat="0" w:count="371">
+  <w:latentStyles w:defLockedState="0" w:defUIPriority="99" w:defSemiHidden="0" w:defUnhideWhenUsed="0" w:defQFormat="0" w:count="376">
     <w:lsdException w:name="Normal" w:uiPriority="0" w:qFormat="1"/>
     <w:lsdException w:name="heading 1" w:uiPriority="9" w:qFormat="1"/>
     <w:lsdException w:name="heading 2" w:semiHidden="1" w:uiPriority="9" w:unhideWhenUsed="1" w:qFormat="1"/>
@@ -2519,7 +2174,6 @@
     <w:lsdException w:name="HTML Sample" w:semiHidden="1" w:unhideWhenUsed="1"/>
     <w:lsdException w:name="HTML Typewriter" w:semiHidden="1" w:unhideWhenUsed="1"/>
     <w:lsdException w:name="HTML Variable" w:semiHidden="1" w:unhideWhenUsed="1"/>
-    <w:lsdException w:name="Normal Table" w:semiHidden="1" w:unhideWhenUsed="1"/>
     <w:lsdException w:name="annotation subject" w:semiHidden="1" w:unhideWhenUsed="1"/>
     <w:lsdException w:name="No List" w:semiHidden="1" w:unhideWhenUsed="1"/>
     <w:lsdException w:name="Outline List 1" w:semiHidden="1" w:unhideWhenUsed="1"/>
@@ -2562,11 +2216,8 @@
     <w:lsdException w:name="Table Contemporary" w:semiHidden="1" w:unhideWhenUsed="1"/>
     <w:lsdException w:name="Table Elegant" w:semiHidden="1" w:unhideWhenUsed="1"/>
     <w:lsdException w:name="Table Professional" w:semiHidden="1" w:unhideWhenUsed="1"/>
-    <w:lsdException w:name="Table Subtle 1" w:semiHidden="1" w:unhideWhenUsed="1"/>
     <w:lsdException w:name="Table Subtle 2" w:semiHidden="1" w:unhideWhenUsed="1"/>
     <w:lsdException w:name="Table Web 1" w:semiHidden="1" w:unhideWhenUsed="1"/>
-    <w:lsdException w:name="Table Web 2" w:semiHidden="1" w:unhideWhenUsed="1"/>
-    <w:lsdException w:name="Table Web 3" w:semiHidden="1" w:unhideWhenUsed="1"/>
     <w:lsdException w:name="Balloon Text" w:semiHidden="1" w:unhideWhenUsed="1"/>
     <w:lsdException w:name="Table Grid" w:uiPriority="39"/>
     <w:lsdException w:name="Table Theme" w:semiHidden="1" w:unhideWhenUsed="1"/>
@@ -2785,6 +2436,11 @@
     <w:lsdException w:name="List Table 5 Dark Accent 6" w:uiPriority="50"/>
     <w:lsdException w:name="List Table 6 Colorful Accent 6" w:uiPriority="51"/>
     <w:lsdException w:name="List Table 7 Colorful Accent 6" w:uiPriority="52"/>
+    <w:lsdException w:name="Mention" w:semiHidden="1" w:unhideWhenUsed="1"/>
+    <w:lsdException w:name="Smart Hyperlink" w:semiHidden="1" w:unhideWhenUsed="1"/>
+    <w:lsdException w:name="Hashtag" w:semiHidden="1" w:unhideWhenUsed="1"/>
+    <w:lsdException w:name="Unresolved Mention" w:semiHidden="1" w:unhideWhenUsed="1"/>
+    <w:lsdException w:name="Smart Link" w:semiHidden="1" w:unhideWhenUsed="1"/>
   </w:latentStyles>
   <w:style w:type="paragraph" w:default="1" w:styleId="Normal">
     <w:name w:val="Normal"/>
@@ -2829,8 +2485,8 @@
       <w:u w:val="single"/>
     </w:rPr>
   </w:style>
-  <w:style w:type="character" w:customStyle="1" w:styleId="UnresolvedMention">
-    <w:name w:val="Unresolved Mention"/>
+  <w:style w:type="character" w:customStyle="1" w:styleId="UnresolvedMention1">
+    <w:name w:val="Unresolved Mention1"/>
     <w:basedOn w:val="DefaultParagraphFont"/>
     <w:uiPriority w:val="99"/>
     <w:semiHidden/>
@@ -3217,7 +2873,7 @@
 </file>
 
 <file path=customXml/itemProps1.xml><?xml version="1.0" encoding="utf-8"?>
-<ds:datastoreItem xmlns:ds="http://schemas.openxmlformats.org/officeDocument/2006/customXml" ds:itemID="{987A7AAB-EACA-43D7-9B54-ED7615BE7F09}">
+<ds:datastoreItem xmlns:ds="http://schemas.openxmlformats.org/officeDocument/2006/customXml" ds:itemID="{92996AFF-F99D-4673-8FAA-3C87DBA11120}">
   <ds:schemaRefs>
     <ds:schemaRef ds:uri="http://schemas.openxmlformats.org/officeDocument/2006/bibliography"/>
   </ds:schemaRefs>

</xml_diff>